<commit_message>
Nowsza wersja instrukcji i skryptu
</commit_message>
<xml_diff>
--- a/Git - podpisywanie commitów kluczami GPG.docx
+++ b/Git - podpisywanie commitów kluczami GPG.docx
@@ -57,8 +57,6 @@
       <w:r>
         <w:t xml:space="preserve">? </w:t>
       </w:r>
-      <w:bookmarkStart w:id="0" w:name="_GoBack"/>
-      <w:bookmarkEnd w:id="0"/>
     </w:p>
     <w:p>
       <w:r>
@@ -119,32 +117,58 @@
         </w:numPr>
       </w:pPr>
       <w:r>
-        <w:t xml:space="preserve">Konsola git i wersja </w:t>
-      </w:r>
-      <w:proofErr w:type="spellStart"/>
-      <w:r>
-        <w:t>gpg</w:t>
-      </w:r>
-      <w:proofErr w:type="spellEnd"/>
-    </w:p>
-    <w:p>
-      <w:r>
-        <w:t xml:space="preserve">Poniższe polecenia należy wpisywać w konsoli git, można ją otworzyć na kilka sposobów. </w:t>
-      </w:r>
-    </w:p>
-    <w:p>
-      <w:r>
-        <w:t xml:space="preserve"> </w:t>
-      </w:r>
-      <w:r>
-        <w:rPr>
-          <w:noProof/>
-        </w:rPr>
+        <w:t>Adres email na github.com</w:t>
+      </w:r>
+    </w:p>
+    <w:p>
+      <w:r>
+        <w:t xml:space="preserve">Ponieważ adres email jest widoczny po podpisaniu </w:t>
+      </w:r>
+      <w:proofErr w:type="spellStart"/>
+      <w:r>
+        <w:t>commita</w:t>
+      </w:r>
+      <w:proofErr w:type="spellEnd"/>
+      <w:r>
+        <w:t xml:space="preserve">, musimy mieć przypisany do naszego konta na </w:t>
+      </w:r>
+      <w:proofErr w:type="spellStart"/>
+      <w:r>
+        <w:t>github</w:t>
+      </w:r>
+      <w:proofErr w:type="spellEnd"/>
+      <w:r>
+        <w:t xml:space="preserve"> nasz służbowy adres. Jeśli konto zostało założone z użyciem innego adresu mailowego, nadal możemy przypisać do niego dodatkowy adres email. </w:t>
+      </w:r>
+    </w:p>
+    <w:p>
+      <w:r>
+        <w:t xml:space="preserve">Dokonujemy tego w </w:t>
+      </w:r>
+      <w:proofErr w:type="spellStart"/>
+      <w:r>
+        <w:t>Settings</w:t>
+      </w:r>
+      <w:proofErr w:type="spellEnd"/>
+      <w:r>
+        <w:t>/</w:t>
+      </w:r>
+      <w:proofErr w:type="spellStart"/>
+      <w:r>
+        <w:t>Emails</w:t>
+      </w:r>
+      <w:proofErr w:type="spellEnd"/>
+      <w:r>
+        <w:t>.</w:t>
+      </w:r>
+    </w:p>
+    <w:p>
+      <w:r>
         <w:drawing>
-          <wp:inline distT="0" distB="0" distL="0" distR="0" wp14:anchorId="13C0BC4B" wp14:editId="64043B39">
-            <wp:extent cx="5760720" cy="2796540"/>
-            <wp:effectExtent l="0" t="0" r="0" b="3810"/>
-            <wp:docPr id="8" name="Obraz 8"/>
+          <wp:inline distT="0" distB="0" distL="0" distR="0" wp14:anchorId="5BB9A271" wp14:editId="7B269571">
+            <wp:extent cx="6479540" cy="2740025"/>
+            <wp:effectExtent l="0" t="0" r="0" b="3175"/>
+            <wp:docPr id="7" name="Obraz 7"/>
             <wp:cNvGraphicFramePr>
               <a:graphicFrameLocks xmlns:a="http://schemas.openxmlformats.org/drawingml/2006/main" noChangeAspect="1"/>
             </wp:cNvGraphicFramePr>
@@ -164,6 +188,93 @@
                   <pic:spPr>
                     <a:xfrm>
                       <a:off x="0" y="0"/>
+                      <a:ext cx="6479540" cy="2740025"/>
+                    </a:xfrm>
+                    <a:prstGeom prst="rect">
+                      <a:avLst/>
+                    </a:prstGeom>
+                  </pic:spPr>
+                </pic:pic>
+              </a:graphicData>
+            </a:graphic>
+          </wp:inline>
+        </w:drawing>
+      </w:r>
+    </w:p>
+    <w:p>
+      <w:pPr>
+        <w:suppressAutoHyphens w:val="0"/>
+        <w:spacing w:after="0" w:line="240" w:lineRule="auto"/>
+        <w:rPr>
+          <w:rFonts w:asciiTheme="majorHAnsi" w:eastAsiaTheme="majorEastAsia" w:hAnsiTheme="majorHAnsi" w:cstheme="majorBidi"/>
+          <w:color w:val="2F5496" w:themeColor="accent1" w:themeShade="BF"/>
+          <w:sz w:val="32"/>
+          <w:szCs w:val="32"/>
+          <w:highlight w:val="lightGray"/>
+        </w:rPr>
+      </w:pPr>
+      <w:r>
+        <w:rPr>
+          <w:highlight w:val="lightGray"/>
+        </w:rPr>
+        <w:br w:type="page"/>
+      </w:r>
+    </w:p>
+    <w:p>
+      <w:pPr>
+        <w:pStyle w:val="Nagwek1"/>
+        <w:numPr>
+          <w:ilvl w:val="0"/>
+          <w:numId w:val="3"/>
+        </w:numPr>
+      </w:pPr>
+      <w:r>
+        <w:lastRenderedPageBreak/>
+        <w:t xml:space="preserve">Konsola git i wersja </w:t>
+      </w:r>
+      <w:proofErr w:type="spellStart"/>
+      <w:r>
+        <w:t>gpg</w:t>
+      </w:r>
+      <w:proofErr w:type="spellEnd"/>
+    </w:p>
+    <w:p>
+      <w:r>
+        <w:t xml:space="preserve">Poniższe polecenia należy wpisywać w konsoli git, można ją otworzyć na kilka sposobów. </w:t>
+      </w:r>
+    </w:p>
+    <w:p>
+      <w:r>
+        <w:t xml:space="preserve"> </w:t>
+      </w:r>
+      <w:r>
+        <w:rPr>
+          <w:noProof/>
+        </w:rPr>
+        <w:drawing>
+          <wp:inline distT="0" distB="0" distL="0" distR="0" wp14:anchorId="13C0BC4B" wp14:editId="64043B39">
+            <wp:extent cx="5760720" cy="2796540"/>
+            <wp:effectExtent l="0" t="0" r="0" b="3810"/>
+            <wp:docPr id="8" name="Obraz 8"/>
+            <wp:cNvGraphicFramePr>
+              <a:graphicFrameLocks xmlns:a="http://schemas.openxmlformats.org/drawingml/2006/main" noChangeAspect="1"/>
+            </wp:cNvGraphicFramePr>
+            <a:graphic xmlns:a="http://schemas.openxmlformats.org/drawingml/2006/main">
+              <a:graphicData uri="http://schemas.openxmlformats.org/drawingml/2006/picture">
+                <pic:pic xmlns:pic="http://schemas.openxmlformats.org/drawingml/2006/picture">
+                  <pic:nvPicPr>
+                    <pic:cNvPr id="1" name=""/>
+                    <pic:cNvPicPr/>
+                  </pic:nvPicPr>
+                  <pic:blipFill>
+                    <a:blip r:embed="rId9"/>
+                    <a:stretch>
+                      <a:fillRect/>
+                    </a:stretch>
+                  </pic:blipFill>
+                  <pic:spPr>
+                    <a:xfrm>
+                      <a:off x="0" y="0"/>
                       <a:ext cx="5760720" cy="2796540"/>
                     </a:xfrm>
                     <a:prstGeom prst="rect">
@@ -273,17 +384,7 @@
       <w:proofErr w:type="spellEnd"/>
     </w:p>
     <w:p>
-      <w:pPr>
-        <w:suppressAutoHyphens w:val="0"/>
-        <w:spacing w:after="0" w:line="240" w:lineRule="auto"/>
-      </w:pPr>
-      <w:r>
-        <w:br w:type="page"/>
-      </w:r>
-    </w:p>
-    <w:p>
-      <w:r>
-        <w:lastRenderedPageBreak/>
+      <w:r>
         <w:t xml:space="preserve">Aby sprawdzić posiadaną wersję </w:t>
       </w:r>
       <w:proofErr w:type="spellStart"/>
@@ -418,7 +519,7 @@
       </w:r>
     </w:p>
     <w:p>
-      <w:hyperlink r:id="rId9" w:history="1">
+      <w:hyperlink r:id="rId10" w:history="1">
         <w:r>
           <w:rPr>
             <w:rStyle w:val="Hipercze"/>
@@ -469,7 +570,19 @@
       </w:r>
     </w:p>
     <w:p>
-      <w:r>
+      <w:pPr>
+        <w:suppressAutoHyphens w:val="0"/>
+        <w:spacing w:after="0" w:line="240" w:lineRule="auto"/>
+      </w:pPr>
+      <w:r>
+        <w:br w:type="page"/>
+      </w:r>
+    </w:p>
+    <w:p>
+      <w:bookmarkStart w:id="0" w:name="_GoBack"/>
+      <w:bookmarkEnd w:id="0"/>
+      <w:r>
+        <w:lastRenderedPageBreak/>
         <w:t>Parę kluczy generujemy poleceniem:</w:t>
       </w:r>
     </w:p>
@@ -1167,47 +1280,47 @@
         <w:pStyle w:val="Kod"/>
       </w:pPr>
       <w:r>
+        <w:t>We need to generate a lot of random bytes. It is a good idea to perform</w:t>
+      </w:r>
+    </w:p>
+    <w:p>
+      <w:pPr>
+        <w:pStyle w:val="Kod"/>
+      </w:pPr>
+      <w:r>
+        <w:t>some other action (type on the keyboard, move the mouse, utilize the</w:t>
+      </w:r>
+    </w:p>
+    <w:p>
+      <w:pPr>
+        <w:pStyle w:val="Kod"/>
+      </w:pPr>
+      <w:r>
+        <w:t>disks) during the prime generation; this gives the random number</w:t>
+      </w:r>
+    </w:p>
+    <w:p>
+      <w:pPr>
+        <w:pStyle w:val="Kod"/>
+      </w:pPr>
+      <w:r>
+        <w:t>generator a better chance to gain enough entropy.</w:t>
+      </w:r>
+    </w:p>
+    <w:p>
+      <w:r>
+        <w:t>W tym momencie pokaże się okno do wpisania hasła którym zabezpieczony będzie nasz klucz prywatny. Gdy klucz prywatny jest zabezpieczony hasłem to ograniczamy możliwość użycia naszego klucza gdy ktoś inny wejdzie w jego posiadanie (kradzież komputera lub nieautoryzowany dostęp podczas choćby chwilowego odejścia od komputera).</w:t>
+      </w:r>
+    </w:p>
+    <w:p>
+      <w:pPr>
+        <w:jc w:val="center"/>
+      </w:pPr>
+      <w:r>
+        <w:rPr>
+          <w:noProof/>
+        </w:rPr>
         <w:lastRenderedPageBreak/>
-        <w:t>We need to generate a lot of random bytes. It is a good idea to perform</w:t>
-      </w:r>
-    </w:p>
-    <w:p>
-      <w:pPr>
-        <w:pStyle w:val="Kod"/>
-      </w:pPr>
-      <w:r>
-        <w:t>some other action (type on the keyboard, move the mouse, utilize the</w:t>
-      </w:r>
-    </w:p>
-    <w:p>
-      <w:pPr>
-        <w:pStyle w:val="Kod"/>
-      </w:pPr>
-      <w:r>
-        <w:t>disks) during the prime generation; this gives the random number</w:t>
-      </w:r>
-    </w:p>
-    <w:p>
-      <w:pPr>
-        <w:pStyle w:val="Kod"/>
-      </w:pPr>
-      <w:r>
-        <w:t>generator a better chance to gain enough entropy.</w:t>
-      </w:r>
-    </w:p>
-    <w:p>
-      <w:r>
-        <w:t>W tym momencie pokaże się okno do wpisania hasła którym zabezpieczony będzie nasz klucz prywatny. Gdy klucz prywatny jest zabezpieczony hasłem to ograniczamy możliwość użycia naszego klucza gdy ktoś inny wejdzie w jego posiadanie (kradzież komputera lub nieautoryzowany dostęp podczas choćby chwilowego odejścia od komputera).</w:t>
-      </w:r>
-    </w:p>
-    <w:p>
-      <w:pPr>
-        <w:jc w:val="center"/>
-      </w:pPr>
-      <w:r>
-        <w:rPr>
-          <w:noProof/>
-        </w:rPr>
         <w:drawing>
           <wp:inline distT="0" distB="0" distL="0" distR="0" wp14:anchorId="24F0A0E2" wp14:editId="3E58B493">
             <wp:extent cx="4399280" cy="2639695"/>
@@ -1226,7 +1339,7 @@
                     </pic:cNvPicPr>
                   </pic:nvPicPr>
                   <pic:blipFill>
-                    <a:blip r:embed="rId10">
+                    <a:blip r:embed="rId11">
                       <a:extLst>
                         <a:ext uri="{28A0092B-C50C-407E-A947-70E740481C1C}">
                           <a14:useLocalDpi xmlns:a14="http://schemas.microsoft.com/office/drawing/2010/main" val="0"/>
@@ -1442,12 +1555,21 @@
     <w:p>
       <w:pPr>
         <w:pStyle w:val="Kod"/>
-      </w:pPr>
-      <w:r>
+        <w:rPr>
+          <w:lang w:val="pl-PL"/>
+        </w:rPr>
+      </w:pPr>
+      <w:r>
+        <w:rPr>
+          <w:lang w:val="pl-PL"/>
+        </w:rPr>
         <w:t xml:space="preserve">$ ./GPG_git.bat </w:t>
       </w:r>
       <w:proofErr w:type="spellStart"/>
       <w:r>
+        <w:rPr>
+          <w:lang w:val="pl-PL"/>
+        </w:rPr>
         <w:t>inazwisko</w:t>
       </w:r>
       <w:proofErr w:type="spellEnd"/>
@@ -1455,28 +1577,49 @@
     <w:p>
       <w:pPr>
         <w:pStyle w:val="Kod"/>
-      </w:pPr>
-      <w:r>
+        <w:rPr>
+          <w:lang w:val="pl-PL"/>
+        </w:rPr>
+      </w:pPr>
+      <w:r>
+        <w:rPr>
+          <w:lang w:val="pl-PL"/>
+        </w:rPr>
         <w:t>skrypt integrujący z gitem</w:t>
       </w:r>
     </w:p>
     <w:p>
       <w:pPr>
         <w:pStyle w:val="Kod"/>
-      </w:pPr>
-      <w:r>
+        <w:rPr>
+          <w:lang w:val="pl-PL"/>
+        </w:rPr>
+      </w:pPr>
+      <w:r>
+        <w:rPr>
+          <w:lang w:val="pl-PL"/>
+        </w:rPr>
         <w:t xml:space="preserve">Użycie  : E:\serwer\GPG\GPG_git.bat </w:t>
       </w:r>
       <w:proofErr w:type="spellStart"/>
       <w:r>
+        <w:rPr>
+          <w:lang w:val="pl-PL"/>
+        </w:rPr>
         <w:t>nazwaUżytkownika</w:t>
       </w:r>
       <w:proofErr w:type="spellEnd"/>
       <w:r>
+        <w:rPr>
+          <w:lang w:val="pl-PL"/>
+        </w:rPr>
         <w:t xml:space="preserve"> </w:t>
       </w:r>
       <w:proofErr w:type="spellStart"/>
       <w:r>
+        <w:rPr>
+          <w:lang w:val="pl-PL"/>
+        </w:rPr>
         <w:t>KeyID</w:t>
       </w:r>
       <w:proofErr w:type="spellEnd"/>
@@ -1484,191 +1627,416 @@
     <w:p>
       <w:pPr>
         <w:pStyle w:val="Kod"/>
-      </w:pPr>
-      <w:r>
+        <w:rPr>
+          <w:lang w:val="pl-PL"/>
+        </w:rPr>
+      </w:pPr>
+      <w:r>
+        <w:rPr>
+          <w:lang w:val="pl-PL"/>
+        </w:rPr>
         <w:t xml:space="preserve">Przykład: E:\serwer\GPG\GPG_git.bat </w:t>
       </w:r>
       <w:proofErr w:type="spellStart"/>
       <w:r>
+        <w:rPr>
+          <w:lang w:val="pl-PL"/>
+        </w:rPr>
         <w:t>jkowalski</w:t>
       </w:r>
       <w:proofErr w:type="spellEnd"/>
       <w:r>
+        <w:rPr>
+          <w:lang w:val="pl-PL"/>
+        </w:rPr>
         <w:t xml:space="preserve"> ABCDEFGHIJKLMNOP</w:t>
       </w:r>
     </w:p>
     <w:p>
       <w:pPr>
         <w:pStyle w:val="Kod"/>
-      </w:pPr>
-    </w:p>
-    <w:p>
-      <w:pPr>
-        <w:pStyle w:val="Kod"/>
-      </w:pPr>
-      <w:r>
+        <w:rPr>
+          <w:lang w:val="pl-PL"/>
+        </w:rPr>
+      </w:pPr>
+    </w:p>
+    <w:p>
+      <w:pPr>
+        <w:pStyle w:val="Kod"/>
+        <w:rPr>
+          <w:lang w:val="pl-PL"/>
+        </w:rPr>
+      </w:pPr>
+      <w:r>
+        <w:rPr>
+          <w:lang w:val="pl-PL"/>
+        </w:rPr>
         <w:t xml:space="preserve">Skrypt </w:t>
       </w:r>
       <w:proofErr w:type="spellStart"/>
       <w:r>
+        <w:rPr>
+          <w:lang w:val="pl-PL"/>
+        </w:rPr>
         <w:t>exportuje</w:t>
       </w:r>
       <w:proofErr w:type="spellEnd"/>
       <w:r>
+        <w:rPr>
+          <w:lang w:val="pl-PL"/>
+        </w:rPr>
         <w:t xml:space="preserve"> pliki kluczy: prywatny oraz publiczny do plików</w:t>
       </w:r>
     </w:p>
     <w:p>
       <w:pPr>
         <w:pStyle w:val="Kod"/>
-      </w:pPr>
-      <w:r>
+        <w:rPr>
+          <w:lang w:val="pl-PL"/>
+        </w:rPr>
+      </w:pPr>
+      <w:r>
+        <w:rPr>
+          <w:lang w:val="pl-PL"/>
+        </w:rPr>
         <w:t xml:space="preserve">Konfiguruje git aby domyślnie podpisywał wszystkie </w:t>
       </w:r>
       <w:proofErr w:type="spellStart"/>
       <w:r>
+        <w:rPr>
+          <w:lang w:val="pl-PL"/>
+        </w:rPr>
         <w:t>commity</w:t>
       </w:r>
       <w:proofErr w:type="spellEnd"/>
       <w:r>
+        <w:rPr>
+          <w:lang w:val="pl-PL"/>
+        </w:rPr>
         <w:t xml:space="preserve"> i </w:t>
       </w:r>
       <w:proofErr w:type="spellStart"/>
       <w:r>
+        <w:rPr>
+          <w:lang w:val="pl-PL"/>
+        </w:rPr>
         <w:t>tagi</w:t>
       </w:r>
       <w:proofErr w:type="spellEnd"/>
       <w:r>
+        <w:rPr>
+          <w:lang w:val="pl-PL"/>
+        </w:rPr>
         <w:t xml:space="preserve"> podanym kluczem GPG</w:t>
       </w:r>
     </w:p>
     <w:p>
       <w:pPr>
         <w:pStyle w:val="Kod"/>
-      </w:pPr>
-    </w:p>
-    <w:p>
-      <w:pPr>
-        <w:pStyle w:val="Kod"/>
-      </w:pPr>
-      <w:r>
+        <w:rPr>
+          <w:lang w:val="pl-PL"/>
+        </w:rPr>
+      </w:pPr>
+    </w:p>
+    <w:p>
+      <w:pPr>
+        <w:pStyle w:val="Kod"/>
+        <w:rPr>
+          <w:lang w:val="pl-PL"/>
+        </w:rPr>
+      </w:pPr>
+      <w:r>
+        <w:rPr>
+          <w:lang w:val="pl-PL"/>
+        </w:rPr>
         <w:t>W przypadku braku któregokolwiek parametru wyświetla listę dostępnych kluczy.</w:t>
       </w:r>
     </w:p>
     <w:p>
       <w:pPr>
         <w:pStyle w:val="Kod"/>
-      </w:pPr>
-    </w:p>
-    <w:p>
-      <w:pPr>
-        <w:pStyle w:val="Kod"/>
-      </w:pPr>
-      <w:r>
+        <w:rPr>
+          <w:lang w:val="pl-PL"/>
+        </w:rPr>
+      </w:pPr>
+    </w:p>
+    <w:p>
+      <w:pPr>
+        <w:pStyle w:val="Kod"/>
+        <w:rPr>
+          <w:lang w:val="pl-PL"/>
+        </w:rPr>
+      </w:pPr>
+      <w:r>
+        <w:rPr>
+          <w:lang w:val="pl-PL"/>
+        </w:rPr>
         <w:t>Lista dostępnych kluczy:</w:t>
       </w:r>
     </w:p>
     <w:p>
       <w:pPr>
         <w:pStyle w:val="Kod"/>
-      </w:pPr>
-      <w:r>
+        <w:rPr>
+          <w:lang w:val="pl-PL"/>
+        </w:rPr>
+      </w:pPr>
+      <w:r>
+        <w:rPr>
+          <w:lang w:val="pl-PL"/>
+        </w:rPr>
         <w:t>sec   rsa4096/</w:t>
       </w:r>
       <w:r>
         <w:rPr>
           <w:b/>
           <w:u w:val="single"/>
+          <w:lang w:val="pl-PL"/>
         </w:rPr>
         <w:t>ABCDEFGHIJKLMNOP</w:t>
       </w:r>
       <w:r>
+        <w:rPr>
+          <w:lang w:val="pl-PL"/>
+        </w:rPr>
         <w:t xml:space="preserve"> 2024-02-26 [SC]</w:t>
       </w:r>
     </w:p>
     <w:p>
       <w:pPr>
         <w:pStyle w:val="Kod"/>
-      </w:pPr>
-      <w:r>
+        <w:rPr>
+          <w:lang w:val="pl-PL"/>
+        </w:rPr>
+      </w:pPr>
+      <w:r>
+        <w:rPr>
+          <w:lang w:val="pl-PL"/>
+        </w:rPr>
         <w:t xml:space="preserve">      4ISDSYHZ7FNPC1FFUBWD61BRPSZOHBXE6MQ85HF1</w:t>
       </w:r>
     </w:p>
     <w:p>
       <w:pPr>
         <w:pStyle w:val="Kod"/>
-      </w:pPr>
-      <w:proofErr w:type="spellStart"/>
-      <w:r>
+        <w:rPr>
+          <w:lang w:val="pl-PL"/>
+        </w:rPr>
+      </w:pPr>
+      <w:proofErr w:type="spellStart"/>
+      <w:r>
+        <w:rPr>
+          <w:lang w:val="pl-PL"/>
+        </w:rPr>
         <w:t>uid</w:t>
       </w:r>
       <w:proofErr w:type="spellEnd"/>
       <w:r>
-        <w:t xml:space="preserve">                 [ultimate] </w:t>
-      </w:r>
-      <w:proofErr w:type="spellStart"/>
-      <w:r>
+        <w:rPr>
+          <w:lang w:val="pl-PL"/>
+        </w:rPr>
+        <w:t xml:space="preserve">                 [</w:t>
+      </w:r>
+      <w:proofErr w:type="spellStart"/>
+      <w:r>
+        <w:rPr>
+          <w:lang w:val="pl-PL"/>
+        </w:rPr>
+        <w:t>ultimate</w:t>
+      </w:r>
+      <w:proofErr w:type="spellEnd"/>
+      <w:r>
+        <w:rPr>
+          <w:lang w:val="pl-PL"/>
+        </w:rPr>
+        <w:t xml:space="preserve">] </w:t>
+      </w:r>
+      <w:proofErr w:type="spellStart"/>
+      <w:r>
+        <w:rPr>
+          <w:lang w:val="pl-PL"/>
+        </w:rPr>
         <w:t>Imie</w:t>
       </w:r>
       <w:proofErr w:type="spellEnd"/>
       <w:r>
+        <w:rPr>
+          <w:lang w:val="pl-PL"/>
+        </w:rPr>
+        <w:t xml:space="preserve"> Nazwisko &lt;inazwisko@induprogress.pl&gt;</w:t>
+      </w:r>
+    </w:p>
+    <w:p>
+      <w:pPr>
+        <w:pStyle w:val="Kod"/>
+        <w:rPr>
+          <w:lang w:val="pl-PL"/>
+        </w:rPr>
+      </w:pPr>
+      <w:proofErr w:type="spellStart"/>
+      <w:r>
+        <w:rPr>
+          <w:lang w:val="pl-PL"/>
+        </w:rPr>
+        <w:t>ssb</w:t>
+      </w:r>
+      <w:proofErr w:type="spellEnd"/>
+      <w:r>
+        <w:rPr>
+          <w:lang w:val="pl-PL"/>
+        </w:rPr>
+        <w:t xml:space="preserve">   rsa4096/5R86364I23IB5S9D 2024-02-26 [E]</w:t>
+      </w:r>
+    </w:p>
+    <w:p>
+      <w:r>
+        <w:t xml:space="preserve">Polecenie pokazało przykład użycia oraz wyświetliło listę kluczy pasujących do opisu </w:t>
+      </w:r>
+      <w:proofErr w:type="spellStart"/>
+      <w:r>
+        <w:t>inazwisko</w:t>
+      </w:r>
+      <w:proofErr w:type="spellEnd"/>
+      <w:r>
+        <w:t xml:space="preserve"> (wywołanie bez parametrów pokaże listę wszystkich kluczy prywatnych na danym komputerze).</w:t>
+      </w:r>
+    </w:p>
+    <w:p>
+      <w:r>
+        <w:t xml:space="preserve">Wywołujemy polecenie ponownie podając w parametrach przedrostek maila oraz </w:t>
+      </w:r>
+      <w:proofErr w:type="spellStart"/>
+      <w:r>
+        <w:t>KeyID</w:t>
+      </w:r>
+      <w:proofErr w:type="spellEnd"/>
+      <w:r>
+        <w:t xml:space="preserve"> (na powyższym listingu jest to pogrubiony fragment </w:t>
+      </w:r>
+      <w:r>
+        <w:rPr>
+          <w:rStyle w:val="KodZnak"/>
+          <w:lang w:val="pl-PL"/>
+        </w:rPr>
+        <w:t>ABCDEFGHIJKLMNOP</w:t>
+      </w:r>
+      <w:r>
+        <w:t>)</w:t>
+      </w:r>
+    </w:p>
+    <w:p>
+      <w:pPr>
+        <w:pStyle w:val="Kod"/>
+        <w:rPr>
+          <w:lang w:val="pl-PL"/>
+        </w:rPr>
+      </w:pPr>
+      <w:r>
+        <w:rPr>
+          <w:lang w:val="pl-PL"/>
+        </w:rPr>
+        <w:t xml:space="preserve">$ ./GPG_git.bat </w:t>
+      </w:r>
+      <w:proofErr w:type="spellStart"/>
+      <w:r>
+        <w:rPr>
+          <w:lang w:val="pl-PL"/>
+        </w:rPr>
+        <w:t>inazwisko</w:t>
+      </w:r>
+      <w:proofErr w:type="spellEnd"/>
+      <w:r>
+        <w:rPr>
+          <w:lang w:val="pl-PL"/>
+        </w:rPr>
         <w:t xml:space="preserve"> </w:t>
       </w:r>
-      <w:proofErr w:type="spellStart"/>
-      <w:r>
-        <w:t>Nazwisko</w:t>
-      </w:r>
-      <w:proofErr w:type="spellEnd"/>
-      <w:r>
-        <w:t xml:space="preserve"> &lt;inazwisko@induprogress.pl&gt;</w:t>
-      </w:r>
-    </w:p>
-    <w:p>
-      <w:pPr>
-        <w:pStyle w:val="Kod"/>
-        <w:rPr>
-          <w:lang w:val="pl-PL"/>
-        </w:rPr>
-      </w:pPr>
-      <w:proofErr w:type="spellStart"/>
-      <w:r>
-        <w:rPr>
-          <w:lang w:val="pl-PL"/>
-        </w:rPr>
-        <w:t>ssb</w:t>
-      </w:r>
-      <w:proofErr w:type="spellEnd"/>
-      <w:r>
-        <w:rPr>
-          <w:lang w:val="pl-PL"/>
-        </w:rPr>
-        <w:t xml:space="preserve">   rsa4096/5R86364I23IB5S9D 2024-02-26 [E]</w:t>
-      </w:r>
-    </w:p>
-    <w:p>
-      <w:r>
-        <w:t xml:space="preserve">Polecenie pokazało przykład użycia oraz wyświetliło listę kluczy pasujących do opisu </w:t>
-      </w:r>
-      <w:proofErr w:type="spellStart"/>
-      <w:r>
+      <w:r>
+        <w:rPr>
+          <w:rStyle w:val="KodZnak"/>
+          <w:lang w:val="pl-PL"/>
+        </w:rPr>
+        <w:t>ABCDEFGHIJKLMNOP</w:t>
+      </w:r>
+    </w:p>
+    <w:p>
+      <w:pPr>
+        <w:pStyle w:val="Kod"/>
+        <w:rPr>
+          <w:lang w:val="pl-PL"/>
+        </w:rPr>
+      </w:pPr>
+      <w:proofErr w:type="spellStart"/>
+      <w:r>
+        <w:rPr>
+          <w:lang w:val="pl-PL"/>
+        </w:rPr>
+        <w:t>Script</w:t>
+      </w:r>
+      <w:proofErr w:type="spellEnd"/>
+      <w:r>
+        <w:rPr>
+          <w:lang w:val="pl-PL"/>
+        </w:rPr>
+        <w:t xml:space="preserve"> </w:t>
+      </w:r>
+      <w:proofErr w:type="spellStart"/>
+      <w:r>
+        <w:rPr>
+          <w:lang w:val="pl-PL"/>
+        </w:rPr>
+        <w:t>name</w:t>
+      </w:r>
+      <w:proofErr w:type="spellEnd"/>
+      <w:r>
+        <w:rPr>
+          <w:lang w:val="pl-PL"/>
+        </w:rPr>
+        <w:t>: GPG_git.bat</w:t>
+      </w:r>
+    </w:p>
+    <w:p>
+      <w:pPr>
+        <w:pStyle w:val="Kod"/>
+        <w:rPr>
+          <w:lang w:val="pl-PL"/>
+        </w:rPr>
+      </w:pPr>
+      <w:r>
+        <w:rPr>
+          <w:lang w:val="pl-PL"/>
+        </w:rPr>
+        <w:t xml:space="preserve">Użytkownik : </w:t>
+      </w:r>
+      <w:proofErr w:type="spellStart"/>
+      <w:r>
+        <w:rPr>
+          <w:lang w:val="pl-PL"/>
+        </w:rPr>
         <w:t>inazwisko</w:t>
       </w:r>
       <w:proofErr w:type="spellEnd"/>
-      <w:r>
-        <w:t xml:space="preserve"> (wywołanie bez parametrów pokaże listę wszystkich kluczy prywatnych na danym komputerze).</w:t>
-      </w:r>
-    </w:p>
-    <w:p>
-      <w:r>
-        <w:t xml:space="preserve">Wywołujemy polecenie ponownie podając w parametrach przedrostek maila oraz </w:t>
-      </w:r>
-      <w:proofErr w:type="spellStart"/>
-      <w:r>
+    </w:p>
+    <w:p>
+      <w:pPr>
+        <w:pStyle w:val="Kod"/>
+        <w:rPr>
+          <w:lang w:val="pl-PL"/>
+        </w:rPr>
+      </w:pPr>
+      <w:proofErr w:type="spellStart"/>
+      <w:r>
+        <w:rPr>
+          <w:lang w:val="pl-PL"/>
+        </w:rPr>
         <w:t>KeyID</w:t>
       </w:r>
       <w:proofErr w:type="spellEnd"/>
       <w:r>
-        <w:t xml:space="preserve"> (na powyższym listingu jest to pogrubiony fragment </w:t>
+        <w:rPr>
+          <w:lang w:val="pl-PL"/>
+        </w:rPr>
+        <w:t xml:space="preserve">      : </w:t>
       </w:r>
       <w:r>
         <w:rPr>
@@ -1677,7 +2045,67 @@
         </w:rPr>
         <w:t>ABCDEFGHIJKLMNOP</w:t>
       </w:r>
-      <w:r>
+    </w:p>
+    <w:p>
+      <w:pPr>
+        <w:pStyle w:val="Kod"/>
+        <w:rPr>
+          <w:lang w:val="pl-PL"/>
+        </w:rPr>
+      </w:pPr>
+    </w:p>
+    <w:p>
+      <w:pPr>
+        <w:pStyle w:val="Kod"/>
+        <w:rPr>
+          <w:lang w:val="pl-PL"/>
+        </w:rPr>
+      </w:pPr>
+      <w:r>
+        <w:rPr>
+          <w:lang w:val="pl-PL"/>
+        </w:rPr>
+        <w:t>export kluczy</w:t>
+      </w:r>
+    </w:p>
+    <w:p>
+      <w:pPr>
+        <w:pStyle w:val="Kod"/>
+        <w:rPr>
+          <w:lang w:val="pl-PL"/>
+        </w:rPr>
+      </w:pPr>
+      <w:r>
+        <w:rPr>
+          <w:lang w:val="pl-PL"/>
+        </w:rPr>
+        <w:t>Ustawianie konfiguracji git (</w:t>
+      </w:r>
+      <w:proofErr w:type="spellStart"/>
+      <w:r>
+        <w:rPr>
+          <w:lang w:val="pl-PL"/>
+        </w:rPr>
+        <w:t>user.signingkey</w:t>
+      </w:r>
+      <w:proofErr w:type="spellEnd"/>
+      <w:r>
+        <w:rPr>
+          <w:lang w:val="pl-PL"/>
+        </w:rPr>
+        <w:t xml:space="preserve"> </w:t>
+      </w:r>
+      <w:r>
+        <w:rPr>
+          <w:rStyle w:val="KodZnak"/>
+          <w:lang w:val="pl-PL"/>
+        </w:rPr>
+        <w:t>ABCDEFGHIJKLMNOP</w:t>
+      </w:r>
+      <w:r>
+        <w:rPr>
+          <w:lang w:val="pl-PL"/>
+        </w:rPr>
         <w:t>)</w:t>
       </w:r>
     </w:p>
@@ -1692,191 +2120,6 @@
         <w:rPr>
           <w:lang w:val="pl-PL"/>
         </w:rPr>
-        <w:t xml:space="preserve">$ ./GPG_git.bat </w:t>
-      </w:r>
-      <w:proofErr w:type="spellStart"/>
-      <w:r>
-        <w:rPr>
-          <w:lang w:val="pl-PL"/>
-        </w:rPr>
-        <w:t>inazwisko</w:t>
-      </w:r>
-      <w:proofErr w:type="spellEnd"/>
-      <w:r>
-        <w:rPr>
-          <w:lang w:val="pl-PL"/>
-        </w:rPr>
-        <w:t xml:space="preserve"> </w:t>
-      </w:r>
-      <w:r>
-        <w:rPr>
-          <w:rStyle w:val="KodZnak"/>
-          <w:lang w:val="pl-PL"/>
-        </w:rPr>
-        <w:t>ABCDEFGHIJKLMNOP</w:t>
-      </w:r>
-    </w:p>
-    <w:p>
-      <w:pPr>
-        <w:pStyle w:val="Kod"/>
-        <w:rPr>
-          <w:lang w:val="pl-PL"/>
-        </w:rPr>
-      </w:pPr>
-      <w:proofErr w:type="spellStart"/>
-      <w:r>
-        <w:rPr>
-          <w:lang w:val="pl-PL"/>
-        </w:rPr>
-        <w:t>Script</w:t>
-      </w:r>
-      <w:proofErr w:type="spellEnd"/>
-      <w:r>
-        <w:rPr>
-          <w:lang w:val="pl-PL"/>
-        </w:rPr>
-        <w:t xml:space="preserve"> </w:t>
-      </w:r>
-      <w:proofErr w:type="spellStart"/>
-      <w:r>
-        <w:rPr>
-          <w:lang w:val="pl-PL"/>
-        </w:rPr>
-        <w:t>name</w:t>
-      </w:r>
-      <w:proofErr w:type="spellEnd"/>
-      <w:r>
-        <w:rPr>
-          <w:lang w:val="pl-PL"/>
-        </w:rPr>
-        <w:t>: GPG_git.bat</w:t>
-      </w:r>
-    </w:p>
-    <w:p>
-      <w:pPr>
-        <w:pStyle w:val="Kod"/>
-        <w:rPr>
-          <w:lang w:val="pl-PL"/>
-        </w:rPr>
-      </w:pPr>
-      <w:r>
-        <w:rPr>
-          <w:lang w:val="pl-PL"/>
-        </w:rPr>
-        <w:t xml:space="preserve">Użytkownik : </w:t>
-      </w:r>
-      <w:proofErr w:type="spellStart"/>
-      <w:r>
-        <w:rPr>
-          <w:lang w:val="pl-PL"/>
-        </w:rPr>
-        <w:t>inazwisko</w:t>
-      </w:r>
-      <w:proofErr w:type="spellEnd"/>
-    </w:p>
-    <w:p>
-      <w:pPr>
-        <w:pStyle w:val="Kod"/>
-        <w:rPr>
-          <w:lang w:val="pl-PL"/>
-        </w:rPr>
-      </w:pPr>
-      <w:proofErr w:type="spellStart"/>
-      <w:r>
-        <w:rPr>
-          <w:lang w:val="pl-PL"/>
-        </w:rPr>
-        <w:t>KeyID</w:t>
-      </w:r>
-      <w:proofErr w:type="spellEnd"/>
-      <w:r>
-        <w:rPr>
-          <w:lang w:val="pl-PL"/>
-        </w:rPr>
-        <w:t xml:space="preserve">      : </w:t>
-      </w:r>
-      <w:r>
-        <w:rPr>
-          <w:rStyle w:val="KodZnak"/>
-          <w:lang w:val="pl-PL"/>
-        </w:rPr>
-        <w:t>ABCDEFGHIJKLMNOP</w:t>
-      </w:r>
-    </w:p>
-    <w:p>
-      <w:pPr>
-        <w:pStyle w:val="Kod"/>
-        <w:rPr>
-          <w:lang w:val="pl-PL"/>
-        </w:rPr>
-      </w:pPr>
-    </w:p>
-    <w:p>
-      <w:pPr>
-        <w:pStyle w:val="Kod"/>
-        <w:rPr>
-          <w:lang w:val="pl-PL"/>
-        </w:rPr>
-      </w:pPr>
-      <w:r>
-        <w:rPr>
-          <w:lang w:val="pl-PL"/>
-        </w:rPr>
-        <w:t>export kluczy</w:t>
-      </w:r>
-    </w:p>
-    <w:p>
-      <w:pPr>
-        <w:pStyle w:val="Kod"/>
-        <w:rPr>
-          <w:lang w:val="pl-PL"/>
-        </w:rPr>
-      </w:pPr>
-      <w:r>
-        <w:rPr>
-          <w:lang w:val="pl-PL"/>
-        </w:rPr>
-        <w:t>Ustawianie konfiguracji git (</w:t>
-      </w:r>
-      <w:proofErr w:type="spellStart"/>
-      <w:r>
-        <w:rPr>
-          <w:lang w:val="pl-PL"/>
-        </w:rPr>
-        <w:t>user.signingkey</w:t>
-      </w:r>
-      <w:proofErr w:type="spellEnd"/>
-      <w:r>
-        <w:rPr>
-          <w:lang w:val="pl-PL"/>
-        </w:rPr>
-        <w:t xml:space="preserve"> </w:t>
-      </w:r>
-      <w:r>
-        <w:rPr>
-          <w:rStyle w:val="KodZnak"/>
-          <w:lang w:val="pl-PL"/>
-        </w:rPr>
-        <w:t>ABCDEFGHIJKLMNOP</w:t>
-      </w:r>
-      <w:r>
-        <w:rPr>
-          <w:lang w:val="pl-PL"/>
-        </w:rPr>
-        <w:t>)</w:t>
-      </w:r>
-    </w:p>
-    <w:p>
-      <w:pPr>
-        <w:pStyle w:val="Kod"/>
-        <w:rPr>
-          <w:lang w:val="pl-PL"/>
-        </w:rPr>
-      </w:pPr>
-      <w:r>
-        <w:rPr>
-          <w:lang w:val="pl-PL"/>
-        </w:rPr>
         <w:t>W notatniku otwarto plik którego treść należy wkleić w</w:t>
       </w:r>
     </w:p>
@@ -1887,7 +2130,7 @@
           <w:lang w:val="pl-PL"/>
         </w:rPr>
       </w:pPr>
-      <w:hyperlink r:id="rId11" w:history="1">
+      <w:hyperlink r:id="rId12" w:history="1">
         <w:r>
           <w:rPr>
             <w:rStyle w:val="Hipercze"/>
@@ -1925,21 +2168,6 @@
       </w:r>
       <w:r>
         <w:t>"</w:t>
-      </w:r>
-      <w:r>
-        <w:fldChar w:fldCharType="begin"/>
-      </w:r>
-      <w:r>
-        <w:instrText xml:space="preserve"> REF _Ref159855715 \r \h </w:instrText>
-      </w:r>
-      <w:r>
-        <w:fldChar w:fldCharType="separate"/>
-      </w:r>
-      <w:r>
-        <w:t>7</w:t>
-      </w:r>
-      <w:r>
-        <w:fldChar w:fldCharType="end"/>
       </w:r>
       <w:r>
         <w:fldChar w:fldCharType="begin"/>
@@ -2506,7 +2734,7 @@
                     <pic:cNvPicPr/>
                   </pic:nvPicPr>
                   <pic:blipFill>
-                    <a:blip r:embed="rId12"/>
+                    <a:blip r:embed="rId13"/>
                     <a:stretch>
                       <a:fillRect/>
                     </a:stretch>
@@ -2563,7 +2791,7 @@
       <w:r>
         <w:t xml:space="preserve"> otwieramy stronę  </w:t>
       </w:r>
-      <w:hyperlink r:id="rId13" w:history="1">
+      <w:hyperlink r:id="rId14" w:history="1">
         <w:r>
           <w:rPr>
             <w:rStyle w:val="Hipercze"/>
@@ -2683,7 +2911,7 @@
                     <pic:cNvPicPr/>
                   </pic:nvPicPr>
                   <pic:blipFill>
-                    <a:blip r:embed="rId14"/>
+                    <a:blip r:embed="rId15"/>
                     <a:stretch>
                       <a:fillRect/>
                     </a:stretch>
@@ -2775,7 +3003,7 @@
                     </pic:cNvPicPr>
                   </pic:nvPicPr>
                   <pic:blipFill>
-                    <a:blip r:embed="rId15">
+                    <a:blip r:embed="rId16">
                       <a:extLst>
                         <a:ext uri="{28A0092B-C50C-407E-A947-70E740481C1C}">
                           <a14:useLocalDpi xmlns:a14="http://schemas.microsoft.com/office/drawing/2010/main" val="0"/>
@@ -2819,8 +3047,8 @@
       </w:r>
     </w:p>
     <w:sectPr>
-      <w:headerReference w:type="default" r:id="rId16"/>
-      <w:footerReference w:type="default" r:id="rId17"/>
+      <w:headerReference w:type="default" r:id="rId17"/>
+      <w:footerReference w:type="default" r:id="rId18"/>
       <w:pgSz w:w="11906" w:h="16838"/>
       <w:pgMar w:top="851" w:right="851" w:bottom="851" w:left="851" w:header="454" w:footer="397" w:gutter="0"/>
       <w:cols w:space="708"/>
@@ -3020,7 +3248,7 @@
       <w:rPr>
         <w:noProof/>
       </w:rPr>
-      <w:t>2024.02.26</w:t>
+      <w:t>2024.03.04</w:t>
     </w:r>
     <w:r>
       <w:fldChar w:fldCharType="end"/>
@@ -4259,6 +4487,17 @@
       <w:shd w:val="clear" w:color="auto" w:fill="E1DFDD"/>
     </w:rPr>
   </w:style>
+  <w:style w:type="paragraph" w:styleId="Akapitzlist">
+    <w:name w:val="List Paragraph"/>
+    <w:basedOn w:val="Normalny"/>
+    <w:uiPriority w:val="34"/>
+    <w:qFormat/>
+    <w:rsid w:val="006B1FAC"/>
+    <w:pPr>
+      <w:ind w:left="720"/>
+      <w:contextualSpacing/>
+    </w:pPr>
+  </w:style>
 </w:styles>
 </file>
 
@@ -4562,7 +4801,7 @@
 </file>
 
 <file path=customXml/itemProps1.xml><?xml version="1.0" encoding="utf-8"?>
-<ds:datastoreItem xmlns:ds="http://schemas.openxmlformats.org/officeDocument/2006/customXml" ds:itemID="{99CD574D-DF68-4EB2-B871-C7046E8D8134}">
+<ds:datastoreItem xmlns:ds="http://schemas.openxmlformats.org/officeDocument/2006/customXml" ds:itemID="{920B26D5-E288-4F53-9984-2BEE89DF32B0}">
   <ds:schemaRefs>
     <ds:schemaRef ds:uri="http://schemas.openxmlformats.org/officeDocument/2006/bibliography"/>
   </ds:schemaRefs>

</xml_diff>

<commit_message>
Uzupełnienie informacji na temat agenta GPG
</commit_message>
<xml_diff>
--- a/Git - podpisywanie commitów kluczami GPG.docx
+++ b/Git - podpisywanie commitów kluczami GPG.docx
@@ -19,24 +19,34 @@
         </w:rPr>
         <w:t xml:space="preserve">Instrukcja podpisywania </w:t>
       </w:r>
-      <w:proofErr w:type="spellStart"/>
       <w:r>
         <w:rPr>
           <w:color w:val="0093DD"/>
           <w:sz w:val="48"/>
           <w:szCs w:val="48"/>
         </w:rPr>
-        <w:t>commitów</w:t>
-      </w:r>
-      <w:proofErr w:type="spellEnd"/>
+        <w:t xml:space="preserve">git </w:t>
+      </w:r>
+      <w:proofErr w:type="spellStart"/>
       <w:r>
         <w:rPr>
           <w:color w:val="0093DD"/>
           <w:sz w:val="48"/>
           <w:szCs w:val="48"/>
         </w:rPr>
+        <w:t>commitów</w:t>
+      </w:r>
+      <w:proofErr w:type="spellEnd"/>
+      <w:r>
+        <w:rPr>
+          <w:color w:val="0093DD"/>
+          <w:sz w:val="48"/>
+          <w:szCs w:val="48"/>
+        </w:rPr>
         <w:t xml:space="preserve"> za pomocą kluczy GPG</w:t>
       </w:r>
+      <w:bookmarkStart w:id="0" w:name="_GoBack"/>
+      <w:bookmarkEnd w:id="0"/>
     </w:p>
     <w:p>
       <w:pPr>
@@ -473,7 +483,13 @@
       </w:r>
       <w:proofErr w:type="spellEnd"/>
       <w:r>
-        <w:t>) 2.2.41-unknown</w:t>
+        <w:t xml:space="preserve">) </w:t>
+      </w:r>
+      <w:r>
+        <w:t>2.4.5</w:t>
+      </w:r>
+      <w:r>
+        <w:t>-unknown</w:t>
       </w:r>
     </w:p>
     <w:p>
@@ -508,7 +524,30 @@
     </w:p>
     <w:p>
       <w:r>
-        <w:t>Na chwile pisania tej instrukcji aktualną wersją jest 2.2.41.</w:t>
+        <w:t>Na chwile pisania tej instrukcji</w:t>
+      </w:r>
+      <w:r>
+        <w:t xml:space="preserve"> razem z </w:t>
+      </w:r>
+      <w:r>
+        <w:t>git version 2.47.1.windows.1</w:t>
+      </w:r>
+      <w:r>
+        <w:t xml:space="preserve"> jest domyślnie zainstalowana wersja </w:t>
+      </w:r>
+      <w:proofErr w:type="spellStart"/>
+      <w:r>
+        <w:t>gpg</w:t>
+      </w:r>
+      <w:proofErr w:type="spellEnd"/>
+      <w:r>
+        <w:t xml:space="preserve"> </w:t>
+      </w:r>
+      <w:r>
+        <w:t>2.4.5</w:t>
+      </w:r>
+      <w:r>
+        <w:t>.</w:t>
       </w:r>
     </w:p>
     <w:p>
@@ -1541,7 +1580,10 @@
       </w:r>
       <w:proofErr w:type="spellEnd"/>
       <w:r>
-        <w:t xml:space="preserve">). Domyślnie agent </w:t>
+        <w:t xml:space="preserve">). </w:t>
+      </w:r>
+      <w:r>
+        <w:t xml:space="preserve">Aby nie trzeba było za każdym razem wpisywać hasła można użyć agenta </w:t>
       </w:r>
       <w:proofErr w:type="spellStart"/>
       <w:r>
@@ -1549,7 +1591,219 @@
       </w:r>
       <w:proofErr w:type="spellEnd"/>
       <w:r>
-        <w:t xml:space="preserve"> pamięta hasło przez 10 minut od jego ostatniego wpisania. Aby nie trzeba było co chwila wpisywać hasła można zwiększyć ten czas. Należy w pliku (jeśli nie istnieje to tworzymy) C:\Users\&lt;UserName&gt;\.gnupg\gpg-agent.conf dopisać:</w:t>
+        <w:t xml:space="preserve">. </w:t>
+      </w:r>
+      <w:r>
+        <w:t xml:space="preserve">Aby sprawdzić czy agent </w:t>
+      </w:r>
+      <w:proofErr w:type="spellStart"/>
+      <w:r>
+        <w:t>gpg</w:t>
+      </w:r>
+      <w:proofErr w:type="spellEnd"/>
+      <w:r>
+        <w:t xml:space="preserve"> jest uruchomiony można wpisać polecenie:</w:t>
+      </w:r>
+    </w:p>
+    <w:p>
+      <w:pPr>
+        <w:pStyle w:val="Kod"/>
+      </w:pPr>
+      <w:r>
+        <w:t xml:space="preserve">$ </w:t>
+      </w:r>
+      <w:proofErr w:type="spellStart"/>
+      <w:r>
+        <w:t>gpg</w:t>
+      </w:r>
+      <w:proofErr w:type="spellEnd"/>
+      <w:r>
+        <w:t>-agent</w:t>
+      </w:r>
+    </w:p>
+    <w:p>
+      <w:pPr>
+        <w:pStyle w:val="Kod"/>
+      </w:pPr>
+      <w:proofErr w:type="spellStart"/>
+      <w:r>
+        <w:t>gpg</w:t>
+      </w:r>
+      <w:proofErr w:type="spellEnd"/>
+      <w:r>
+        <w:t xml:space="preserve">-agent[5288]: </w:t>
+      </w:r>
+      <w:proofErr w:type="spellStart"/>
+      <w:r>
+        <w:t>gpg</w:t>
+      </w:r>
+      <w:proofErr w:type="spellEnd"/>
+      <w:r>
+        <w:t>-agent running and available</w:t>
+      </w:r>
+    </w:p>
+    <w:p>
+      <w:r>
+        <w:t xml:space="preserve">Powyższy komunikat informuje nas, że agent działa. </w:t>
+      </w:r>
+      <w:r>
+        <w:t xml:space="preserve">Jeśli doinstalujemy </w:t>
+      </w:r>
+      <w:proofErr w:type="spellStart"/>
+      <w:r>
+        <w:t>gpg</w:t>
+      </w:r>
+      <w:proofErr w:type="spellEnd"/>
+      <w:r>
+        <w:t xml:space="preserve">, agent jest uruchamiany domyślnie. GPG zainstalowane razem z git nie uruchamia agenta </w:t>
+      </w:r>
+      <w:proofErr w:type="spellStart"/>
+      <w:r>
+        <w:t>gpg</w:t>
+      </w:r>
+      <w:proofErr w:type="spellEnd"/>
+      <w:r>
+        <w:t>, ale możemy go uruchomić samodzielnie poleceniem:</w:t>
+      </w:r>
+      <w:r>
+        <w:t xml:space="preserve"> </w:t>
+      </w:r>
+    </w:p>
+    <w:p>
+      <w:pPr>
+        <w:pStyle w:val="Kod"/>
+      </w:pPr>
+      <w:r>
+        <w:t xml:space="preserve">gpgconf.exe --launch </w:t>
+      </w:r>
+      <w:proofErr w:type="spellStart"/>
+      <w:r>
+        <w:t>gpg</w:t>
+      </w:r>
+      <w:proofErr w:type="spellEnd"/>
+      <w:r>
+        <w:t>-agent</w:t>
+      </w:r>
+    </w:p>
+    <w:p>
+      <w:r>
+        <w:t>Po tym poleceniu agent pozostanie aktywny do momentu ponownego uruchomienia systemu. Aby nie trzeba było za każdym razem go włączać, można dodać do Harmonogramu zadań systemu wpis uruchamiający przy włączeniu systemu lub po zalogowaniu użytkownika polecenie:</w:t>
+      </w:r>
+    </w:p>
+    <w:p>
+      <w:pPr>
+        <w:pStyle w:val="Kod"/>
+      </w:pPr>
+      <w:r>
+        <w:t>C:\Program Files\Git\</w:t>
+      </w:r>
+      <w:proofErr w:type="spellStart"/>
+      <w:r>
+        <w:t>usr</w:t>
+      </w:r>
+      <w:proofErr w:type="spellEnd"/>
+      <w:r>
+        <w:t xml:space="preserve">\bin\gpgconf.exe --launch </w:t>
+      </w:r>
+      <w:proofErr w:type="spellStart"/>
+      <w:r>
+        <w:t>gpg</w:t>
+      </w:r>
+      <w:proofErr w:type="spellEnd"/>
+      <w:r>
+        <w:t>-agent</w:t>
+      </w:r>
+    </w:p>
+    <w:p>
+      <w:r>
+        <w:lastRenderedPageBreak/>
+        <w:t xml:space="preserve">Domyślnie agent </w:t>
+      </w:r>
+      <w:proofErr w:type="spellStart"/>
+      <w:r>
+        <w:t>gpg</w:t>
+      </w:r>
+      <w:proofErr w:type="spellEnd"/>
+      <w:r>
+        <w:t xml:space="preserve"> pamięta hasło przez 10 minut od jego ostatniego wpisania. Aby nie trzeba było co chwila wpisywać hasła można zwiększyć ten czas. </w:t>
+      </w:r>
+      <w:r>
+        <w:t xml:space="preserve">W tym celu należy dodać lub zmienić wpisy w pliku konfiguracyjnym </w:t>
+      </w:r>
+      <w:proofErr w:type="spellStart"/>
+      <w:r>
+        <w:t>gpg-agent.conf</w:t>
+      </w:r>
+      <w:proofErr w:type="spellEnd"/>
+      <w:r>
+        <w:t xml:space="preserve">. Możemy sprawdzić w jakich katalogach </w:t>
+      </w:r>
+      <w:proofErr w:type="spellStart"/>
+      <w:r>
+        <w:t>gpg</w:t>
+      </w:r>
+      <w:proofErr w:type="spellEnd"/>
+      <w:r>
+        <w:t xml:space="preserve"> szuka plików konfiguracyjnych poleceniem:</w:t>
+      </w:r>
+    </w:p>
+    <w:p>
+      <w:pPr>
+        <w:pStyle w:val="Kod"/>
+      </w:pPr>
+      <w:r>
+        <w:t>$ gpgconf.exe --list-</w:t>
+      </w:r>
+      <w:proofErr w:type="spellStart"/>
+      <w:r>
+        <w:t>dirs</w:t>
+      </w:r>
+      <w:proofErr w:type="spellEnd"/>
+    </w:p>
+    <w:p>
+      <w:pPr>
+        <w:pStyle w:val="Kod"/>
+      </w:pPr>
+      <w:r>
+        <w:t xml:space="preserve"> </w:t>
+      </w:r>
+      <w:r>
+        <w:t>(...)</w:t>
+      </w:r>
+    </w:p>
+    <w:p>
+      <w:pPr>
+        <w:pStyle w:val="Kod"/>
+      </w:pPr>
+      <w:proofErr w:type="spellStart"/>
+      <w:r>
+        <w:t>homedir</w:t>
+      </w:r>
+      <w:proofErr w:type="spellEnd"/>
+      <w:r>
+        <w:t>:/c/Users/</w:t>
+      </w:r>
+      <w:r>
+        <w:t>*****</w:t>
+      </w:r>
+      <w:r>
+        <w:t>/.</w:t>
+      </w:r>
+      <w:proofErr w:type="spellStart"/>
+      <w:r>
+        <w:t>gnupg</w:t>
+      </w:r>
+      <w:proofErr w:type="spellEnd"/>
+    </w:p>
+    <w:p>
+      <w:r>
+        <w:t>Jednym z miej</w:t>
+      </w:r>
+      <w:r>
+        <w:t xml:space="preserve">sc jest katalog domowy użytkownika. Możemy więc w pliku </w:t>
+      </w:r>
+      <w:r>
+        <w:t>(jeśli nie istnieje to tworzymy) C:\Users\&lt;UserName&gt;\.gnupg\gpg-agent.conf dopisać:</w:t>
       </w:r>
     </w:p>
     <w:p>
@@ -1565,7 +1819,10 @@
       </w:r>
       <w:proofErr w:type="spellEnd"/>
       <w:r>
-        <w:t xml:space="preserve"> 57600</w:t>
+        <w:t xml:space="preserve"> </w:t>
+      </w:r>
+      <w:r>
+        <w:t>86400</w:t>
       </w:r>
     </w:p>
     <w:p>
@@ -1581,15 +1838,196 @@
       </w:r>
       <w:proofErr w:type="spellEnd"/>
       <w:r>
-        <w:t xml:space="preserve"> 57600</w:t>
-      </w:r>
-    </w:p>
-    <w:p>
-      <w:r>
-        <w:t>podane wyżej liczby oznaczają czas w sekundach (57600s = 16 godzin). P</w:t>
-      </w:r>
-      <w:r>
-        <w:t>otem w konsoli git wpisujemy</w:t>
+        <w:t xml:space="preserve"> 604800</w:t>
+      </w:r>
+    </w:p>
+    <w:p>
+      <w:pPr>
+        <w:rPr>
+          <w:rFonts w:ascii="Noto Sans" w:eastAsia="Times New Roman" w:hAnsi="Noto Sans" w:cs="Noto Sans"/>
+          <w:szCs w:val="24"/>
+          <w:bdr w:val="none" w:sz="0" w:space="0" w:color="auto" w:frame="1"/>
+          <w:lang w:eastAsia="pl-PL"/>
+        </w:rPr>
+      </w:pPr>
+      <w:r>
+        <w:rPr>
+          <w:rFonts w:ascii="Noto Sans" w:eastAsia="Times New Roman" w:hAnsi="Noto Sans" w:cs="Noto Sans"/>
+          <w:szCs w:val="24"/>
+          <w:bdr w:val="none" w:sz="0" w:space="0" w:color="auto" w:frame="1"/>
+          <w:lang w:eastAsia="pl-PL"/>
+        </w:rPr>
+        <w:t xml:space="preserve">Czasy podane w sekundach (86400 = 24h, 604800 = 7dni) </w:t>
+      </w:r>
+    </w:p>
+    <w:p>
+      <w:pPr>
+        <w:rPr>
+          <w:rFonts w:ascii="Noto Sans" w:eastAsia="Times New Roman" w:hAnsi="Noto Sans" w:cs="Noto Sans"/>
+          <w:szCs w:val="24"/>
+          <w:bdr w:val="none" w:sz="0" w:space="0" w:color="auto" w:frame="1"/>
+          <w:lang w:eastAsia="pl-PL"/>
+        </w:rPr>
+      </w:pPr>
+      <w:proofErr w:type="spellStart"/>
+      <w:r>
+        <w:rPr>
+          <w:rFonts w:ascii="Noto Sans" w:eastAsia="Times New Roman" w:hAnsi="Noto Sans" w:cs="Noto Sans"/>
+          <w:szCs w:val="24"/>
+          <w:bdr w:val="none" w:sz="0" w:space="0" w:color="auto" w:frame="1"/>
+          <w:lang w:eastAsia="pl-PL"/>
+        </w:rPr>
+        <w:t>default</w:t>
+      </w:r>
+      <w:proofErr w:type="spellEnd"/>
+      <w:r>
+        <w:rPr>
+          <w:rFonts w:ascii="Noto Sans" w:eastAsia="Times New Roman" w:hAnsi="Noto Sans" w:cs="Noto Sans"/>
+          <w:szCs w:val="24"/>
+          <w:bdr w:val="none" w:sz="0" w:space="0" w:color="auto" w:frame="1"/>
+          <w:lang w:eastAsia="pl-PL"/>
+        </w:rPr>
+        <w:t>-cache-</w:t>
+      </w:r>
+      <w:proofErr w:type="spellStart"/>
+      <w:r>
+        <w:rPr>
+          <w:rFonts w:ascii="Noto Sans" w:eastAsia="Times New Roman" w:hAnsi="Noto Sans" w:cs="Noto Sans"/>
+          <w:szCs w:val="24"/>
+          <w:bdr w:val="none" w:sz="0" w:space="0" w:color="auto" w:frame="1"/>
+          <w:lang w:eastAsia="pl-PL"/>
+        </w:rPr>
+        <w:t>ttl</w:t>
+      </w:r>
+      <w:proofErr w:type="spellEnd"/>
+      <w:r>
+        <w:rPr>
+          <w:rFonts w:ascii="Noto Sans" w:eastAsia="Times New Roman" w:hAnsi="Noto Sans" w:cs="Noto Sans"/>
+          <w:szCs w:val="24"/>
+          <w:bdr w:val="none" w:sz="0" w:space="0" w:color="auto" w:frame="1"/>
+          <w:lang w:eastAsia="pl-PL"/>
+        </w:rPr>
+        <w:t xml:space="preserve"> ile czasu od ostatniego użycia ma pamiętać hasło. </w:t>
+      </w:r>
+    </w:p>
+    <w:p>
+      <w:pPr>
+        <w:rPr>
+          <w:rFonts w:ascii="Noto Sans" w:eastAsia="Times New Roman" w:hAnsi="Noto Sans" w:cs="Noto Sans"/>
+          <w:szCs w:val="24"/>
+          <w:bdr w:val="none" w:sz="0" w:space="0" w:color="auto" w:frame="1"/>
+          <w:lang w:eastAsia="pl-PL"/>
+        </w:rPr>
+      </w:pPr>
+      <w:r>
+        <w:rPr>
+          <w:rFonts w:ascii="Noto Sans" w:eastAsia="Times New Roman" w:hAnsi="Noto Sans" w:cs="Noto Sans"/>
+          <w:szCs w:val="24"/>
+          <w:bdr w:val="none" w:sz="0" w:space="0" w:color="auto" w:frame="1"/>
+          <w:lang w:eastAsia="pl-PL"/>
+        </w:rPr>
+        <w:t>max-cache-</w:t>
+      </w:r>
+      <w:proofErr w:type="spellStart"/>
+      <w:r>
+        <w:rPr>
+          <w:rFonts w:ascii="Noto Sans" w:eastAsia="Times New Roman" w:hAnsi="Noto Sans" w:cs="Noto Sans"/>
+          <w:szCs w:val="24"/>
+          <w:bdr w:val="none" w:sz="0" w:space="0" w:color="auto" w:frame="1"/>
+          <w:lang w:eastAsia="pl-PL"/>
+        </w:rPr>
+        <w:t>ttl</w:t>
+      </w:r>
+      <w:proofErr w:type="spellEnd"/>
+      <w:r>
+        <w:rPr>
+          <w:rFonts w:ascii="Noto Sans" w:eastAsia="Times New Roman" w:hAnsi="Noto Sans" w:cs="Noto Sans"/>
+          <w:szCs w:val="24"/>
+          <w:bdr w:val="none" w:sz="0" w:space="0" w:color="auto" w:frame="1"/>
+          <w:lang w:eastAsia="pl-PL"/>
+        </w:rPr>
+        <w:t xml:space="preserve"> ile max czasu ma pamiętać hasło. </w:t>
+      </w:r>
+    </w:p>
+    <w:p>
+      <w:r>
+        <w:rPr>
+          <w:rFonts w:ascii="Noto Sans" w:eastAsia="Times New Roman" w:hAnsi="Noto Sans" w:cs="Noto Sans"/>
+          <w:szCs w:val="24"/>
+          <w:bdr w:val="none" w:sz="0" w:space="0" w:color="auto" w:frame="1"/>
+          <w:lang w:eastAsia="pl-PL"/>
+        </w:rPr>
+        <w:t>C</w:t>
+      </w:r>
+      <w:r>
+        <w:rPr>
+          <w:rFonts w:ascii="Noto Sans" w:eastAsia="Times New Roman" w:hAnsi="Noto Sans" w:cs="Noto Sans"/>
+          <w:szCs w:val="24"/>
+          <w:bdr w:val="none" w:sz="0" w:space="0" w:color="auto" w:frame="1"/>
+          <w:lang w:eastAsia="pl-PL"/>
+        </w:rPr>
+        <w:t xml:space="preserve">zyli hasło musimy podać nie rzadziej niż co 7 dni, ale pomiędzy </w:t>
+      </w:r>
+      <w:proofErr w:type="spellStart"/>
+      <w:r>
+        <w:rPr>
+          <w:rFonts w:ascii="Noto Sans" w:eastAsia="Times New Roman" w:hAnsi="Noto Sans" w:cs="Noto Sans"/>
+          <w:szCs w:val="24"/>
+          <w:bdr w:val="none" w:sz="0" w:space="0" w:color="auto" w:frame="1"/>
+          <w:lang w:eastAsia="pl-PL"/>
+        </w:rPr>
+        <w:t>użyciami</w:t>
+      </w:r>
+      <w:proofErr w:type="spellEnd"/>
+      <w:r>
+        <w:rPr>
+          <w:rFonts w:ascii="Noto Sans" w:eastAsia="Times New Roman" w:hAnsi="Noto Sans" w:cs="Noto Sans"/>
+          <w:szCs w:val="24"/>
+          <w:bdr w:val="none" w:sz="0" w:space="0" w:color="auto" w:frame="1"/>
+          <w:lang w:eastAsia="pl-PL"/>
+        </w:rPr>
+        <w:t xml:space="preserve"> klucza nie może minąć więcej niż 24h (jak wpiszesz hasło w poniedziałek, to jeśli nie użyjesz klucza we wtorek, w środę będziesz musiał wpisać znowu</w:t>
+      </w:r>
+      <w:r>
+        <w:rPr>
+          <w:rFonts w:ascii="Noto Sans" w:eastAsia="Times New Roman" w:hAnsi="Noto Sans" w:cs="Noto Sans"/>
+          <w:szCs w:val="24"/>
+          <w:bdr w:val="none" w:sz="0" w:space="0" w:color="auto" w:frame="1"/>
+          <w:lang w:eastAsia="pl-PL"/>
+        </w:rPr>
+        <w:t>, pomimo, że nie minęło 7 dni</w:t>
+      </w:r>
+      <w:r>
+        <w:rPr>
+          <w:rFonts w:ascii="Noto Sans" w:eastAsia="Times New Roman" w:hAnsi="Noto Sans" w:cs="Noto Sans"/>
+          <w:szCs w:val="24"/>
+          <w:bdr w:val="none" w:sz="0" w:space="0" w:color="auto" w:frame="1"/>
+          <w:lang w:eastAsia="pl-PL"/>
+        </w:rPr>
+        <w:t>)</w:t>
+      </w:r>
+      <w:r>
+        <w:rPr>
+          <w:rFonts w:ascii="Noto Sans" w:eastAsia="Times New Roman" w:hAnsi="Noto Sans" w:cs="Noto Sans"/>
+          <w:szCs w:val="24"/>
+          <w:bdr w:val="none" w:sz="0" w:space="0" w:color="auto" w:frame="1"/>
+          <w:lang w:eastAsia="pl-PL"/>
+        </w:rPr>
+        <w:t>.</w:t>
+      </w:r>
+    </w:p>
+    <w:p>
+      <w:r>
+        <w:t>P</w:t>
+      </w:r>
+      <w:r>
+        <w:t>o</w:t>
+      </w:r>
+      <w:r>
+        <w:t xml:space="preserve"> modyfikacji pliku</w:t>
+      </w:r>
+      <w:r>
+        <w:t xml:space="preserve"> w konsoli git wpisujemy</w:t>
       </w:r>
       <w:r>
         <w:t>:</w:t>
@@ -1609,6 +2047,26 @@
       <w:proofErr w:type="spellEnd"/>
       <w:r>
         <w:t>-agent</w:t>
+      </w:r>
+    </w:p>
+    <w:p>
+      <w:pPr>
+        <w:suppressAutoHyphens w:val="0"/>
+        <w:spacing w:after="0" w:line="240" w:lineRule="auto"/>
+      </w:pPr>
+      <w:r>
+        <w:t>Bez wywołania tego polecenia, z</w:t>
+      </w:r>
+      <w:r>
+        <w:t xml:space="preserve">miany czasu cache nastąpią po ponownym uruchomieniu agenta </w:t>
+      </w:r>
+      <w:proofErr w:type="spellStart"/>
+      <w:r>
+        <w:t>gpg</w:t>
+      </w:r>
+      <w:proofErr w:type="spellEnd"/>
+      <w:r>
+        <w:t xml:space="preserve">. </w:t>
       </w:r>
     </w:p>
     <w:p>
@@ -2274,6 +2732,9 @@
       </w:r>
       <w:r>
         <w:t>, jednak warto przeczytać te rozdziały</w:t>
+      </w:r>
+      <w:r>
+        <w:t>, aby zrozumieć zasadę działania</w:t>
       </w:r>
       <w:r>
         <w:t xml:space="preserve">. Możemy przejść do </w:t>
@@ -2958,12 +3419,12 @@
           <w:numId w:val="3"/>
         </w:numPr>
       </w:pPr>
-      <w:bookmarkStart w:id="0" w:name="_Ref159855715"/>
+      <w:bookmarkStart w:id="1" w:name="_Ref159855715"/>
       <w:r>
         <w:lastRenderedPageBreak/>
         <w:t>Integracja z GitHub</w:t>
       </w:r>
-      <w:bookmarkEnd w:id="0"/>
+      <w:bookmarkEnd w:id="1"/>
     </w:p>
     <w:p>
       <w:r>
@@ -3580,8 +4041,6 @@
           <w:t>https://www.gnupg.org/gph/en/manual/book1.html</w:t>
         </w:r>
       </w:hyperlink>
-      <w:bookmarkStart w:id="1" w:name="_GoBack"/>
-      <w:bookmarkEnd w:id="1"/>
     </w:p>
     <w:p/>
     <w:sectPr>
@@ -3786,7 +4245,7 @@
       <w:rPr>
         <w:noProof/>
       </w:rPr>
-      <w:t>2024.03.05</w:t>
+      <w:t>2025.02.10</w:t>
     </w:r>
     <w:r>
       <w:fldChar w:fldCharType="end"/>
@@ -5128,6 +5587,68 @@
       <w:contextualSpacing/>
     </w:pPr>
   </w:style>
+  <w:style w:type="paragraph" w:styleId="HTML-wstpniesformatowany">
+    <w:name w:val="HTML Preformatted"/>
+    <w:basedOn w:val="Normalny"/>
+    <w:link w:val="HTML-wstpniesformatowanyZnak"/>
+    <w:uiPriority w:val="99"/>
+    <w:semiHidden/>
+    <w:unhideWhenUsed/>
+    <w:rsid w:val="00A878C8"/>
+    <w:pPr>
+      <w:tabs>
+        <w:tab w:val="left" w:pos="916"/>
+        <w:tab w:val="left" w:pos="1832"/>
+        <w:tab w:val="left" w:pos="2748"/>
+        <w:tab w:val="left" w:pos="3664"/>
+        <w:tab w:val="left" w:pos="4580"/>
+        <w:tab w:val="left" w:pos="5496"/>
+        <w:tab w:val="left" w:pos="6412"/>
+        <w:tab w:val="left" w:pos="7328"/>
+        <w:tab w:val="left" w:pos="8244"/>
+        <w:tab w:val="left" w:pos="9160"/>
+        <w:tab w:val="left" w:pos="10076"/>
+        <w:tab w:val="left" w:pos="10992"/>
+        <w:tab w:val="left" w:pos="11908"/>
+        <w:tab w:val="left" w:pos="12824"/>
+        <w:tab w:val="left" w:pos="13740"/>
+        <w:tab w:val="left" w:pos="14656"/>
+      </w:tabs>
+      <w:suppressAutoHyphens w:val="0"/>
+      <w:spacing w:after="0" w:line="240" w:lineRule="auto"/>
+    </w:pPr>
+    <w:rPr>
+      <w:rFonts w:ascii="Courier New" w:eastAsia="Times New Roman" w:hAnsi="Courier New" w:cs="Courier New"/>
+      <w:sz w:val="20"/>
+      <w:szCs w:val="20"/>
+      <w:lang w:eastAsia="pl-PL"/>
+    </w:rPr>
+  </w:style>
+  <w:style w:type="character" w:customStyle="1" w:styleId="HTML-wstpniesformatowanyZnak">
+    <w:name w:val="HTML - wstępnie sformatowany Znak"/>
+    <w:basedOn w:val="Domylnaczcionkaakapitu"/>
+    <w:link w:val="HTML-wstpniesformatowany"/>
+    <w:uiPriority w:val="99"/>
+    <w:semiHidden/>
+    <w:rsid w:val="00A878C8"/>
+    <w:rPr>
+      <w:rFonts w:ascii="Courier New" w:hAnsi="Courier New" w:cs="Courier New"/>
+      <w:lang w:eastAsia="pl-PL"/>
+    </w:rPr>
+  </w:style>
+  <w:style w:type="character" w:styleId="HTML-kod">
+    <w:name w:val="HTML Code"/>
+    <w:basedOn w:val="Domylnaczcionkaakapitu"/>
+    <w:uiPriority w:val="99"/>
+    <w:semiHidden/>
+    <w:unhideWhenUsed/>
+    <w:rsid w:val="00A878C8"/>
+    <w:rPr>
+      <w:rFonts w:ascii="Courier New" w:eastAsia="Times New Roman" w:hAnsi="Courier New" w:cs="Courier New"/>
+      <w:sz w:val="20"/>
+      <w:szCs w:val="20"/>
+    </w:rPr>
+  </w:style>
 </w:styles>
 </file>
 
@@ -5431,7 +5952,7 @@
 </file>
 
 <file path=customXml/itemProps1.xml><?xml version="1.0" encoding="utf-8"?>
-<ds:datastoreItem xmlns:ds="http://schemas.openxmlformats.org/officeDocument/2006/customXml" ds:itemID="{2ED2BF32-6482-4DCB-972D-2A5934FE1483}">
+<ds:datastoreItem xmlns:ds="http://schemas.openxmlformats.org/officeDocument/2006/customXml" ds:itemID="{5D13F449-6302-4D3B-9F45-B3E879A9B32D}">
   <ds:schemaRefs>
     <ds:schemaRef ds:uri="http://schemas.openxmlformats.org/officeDocument/2006/bibliography"/>
   </ds:schemaRefs>

</xml_diff>